<commit_message>
5_2 laba + update otchet
</commit_message>
<xml_diff>
--- a/LR5_1/lab5_1.docx
+++ b/LR5_1/lab5_1.docx
@@ -1354,6 +1354,7 @@
       <w:r>
         <w:rPr>
           <w:rFonts w:ascii="Times New Roman" w:hAnsi="Times New Roman" w:cs="Times New Roman"/>
+          <w:noProof/>
           <w:sz w:val="28"/>
           <w:szCs w:val="28"/>
         </w:rPr>
@@ -1599,6 +1600,7 @@
       <w:r>
         <w:rPr>
           <w:rFonts w:ascii="Times New Roman" w:hAnsi="Times New Roman" w:cs="Times New Roman"/>
+          <w:noProof/>
           <w:sz w:val="28"/>
           <w:szCs w:val="28"/>
         </w:rPr>
@@ -1762,6 +1764,7 @@
       <w:r>
         <w:rPr>
           <w:rFonts w:ascii="Times New Roman" w:hAnsi="Times New Roman" w:cs="Times New Roman"/>
+          <w:noProof/>
           <w:sz w:val="28"/>
           <w:szCs w:val="28"/>
         </w:rPr>
@@ -1921,6 +1924,7 @@
       <w:r>
         <w:rPr>
           <w:rFonts w:ascii="Times New Roman" w:hAnsi="Times New Roman" w:cs="Times New Roman"/>
+          <w:noProof/>
           <w:sz w:val="28"/>
           <w:szCs w:val="28"/>
         </w:rPr>
@@ -2003,7 +2007,57 @@
           <w:sz w:val="28"/>
           <w:szCs w:val="28"/>
         </w:rPr>
-        <w:t>идно, что от k=1 до k=2 и до k=3 WSS падает сильно, а дальше снижение становится более плавным. Значит, кластеры k=3 объясняют большую часть разброса, а добавление 4</w:t>
+        <w:t xml:space="preserve">идно, что от k=1 до k=2 и до k=3 WSS </w:t>
+      </w:r>
+      <w:r>
+        <w:rPr>
+          <w:rFonts w:ascii="Times New Roman" w:hAnsi="Times New Roman" w:cs="Times New Roman"/>
+          <w:sz w:val="28"/>
+          <w:szCs w:val="28"/>
+        </w:rPr>
+        <w:t>(</w:t>
+      </w:r>
+      <w:r>
+        <w:rPr>
+          <w:rFonts w:ascii="Times New Roman" w:hAnsi="Times New Roman" w:cs="Times New Roman"/>
+          <w:sz w:val="28"/>
+          <w:szCs w:val="28"/>
+        </w:rPr>
+        <w:t xml:space="preserve">сумма квадратов отклонений объектов от </w:t>
+      </w:r>
+      <w:proofErr w:type="spellStart"/>
+      <w:r>
+        <w:rPr>
+          <w:rFonts w:ascii="Times New Roman" w:hAnsi="Times New Roman" w:cs="Times New Roman"/>
+          <w:sz w:val="28"/>
+          <w:szCs w:val="28"/>
+        </w:rPr>
+        <w:t>центроидов</w:t>
+      </w:r>
+      <w:proofErr w:type="spellEnd"/>
+      <w:r>
+        <w:rPr>
+          <w:rFonts w:ascii="Times New Roman" w:hAnsi="Times New Roman" w:cs="Times New Roman"/>
+          <w:sz w:val="28"/>
+          <w:szCs w:val="28"/>
+        </w:rPr>
+        <w:t xml:space="preserve"> своих кластеров</w:t>
+      </w:r>
+      <w:r>
+        <w:rPr>
+          <w:rFonts w:ascii="Times New Roman" w:hAnsi="Times New Roman" w:cs="Times New Roman"/>
+          <w:sz w:val="28"/>
+          <w:szCs w:val="28"/>
+        </w:rPr>
+        <w:t xml:space="preserve">) </w:t>
+      </w:r>
+      <w:r>
+        <w:rPr>
+          <w:rFonts w:ascii="Times New Roman" w:hAnsi="Times New Roman" w:cs="Times New Roman"/>
+          <w:sz w:val="28"/>
+          <w:szCs w:val="28"/>
+        </w:rPr>
+        <w:t>падает сильно, а дальше снижение становится более плавным. Значит, кластеры k=3 объясняют большую часть разброса, а добавление 4</w:t>
       </w:r>
       <w:r>
         <w:rPr>
@@ -2028,6 +2082,7 @@
       <w:r>
         <w:rPr>
           <w:rFonts w:ascii="Times New Roman" w:hAnsi="Times New Roman" w:cs="Times New Roman"/>
+          <w:noProof/>
           <w:sz w:val="28"/>
           <w:szCs w:val="28"/>
         </w:rPr>
@@ -2178,6 +2233,7 @@
       <w:r>
         <w:rPr>
           <w:rFonts w:ascii="Times New Roman" w:hAnsi="Times New Roman" w:cs="Times New Roman"/>
+          <w:noProof/>
           <w:sz w:val="28"/>
           <w:szCs w:val="28"/>
         </w:rPr>
@@ -2310,6 +2366,7 @@
             <w:r>
               <w:rPr>
                 <w:rFonts w:ascii="Times New Roman" w:hAnsi="Times New Roman" w:cs="Times New Roman"/>
+                <w:noProof/>
                 <w:sz w:val="28"/>
                 <w:szCs w:val="28"/>
               </w:rPr>
@@ -2368,6 +2425,7 @@
             <w:r>
               <w:rPr>
                 <w:rFonts w:ascii="Times New Roman" w:hAnsi="Times New Roman" w:cs="Times New Roman"/>
+                <w:noProof/>
                 <w:sz w:val="28"/>
                 <w:szCs w:val="28"/>
               </w:rPr>
@@ -2675,10 +2733,10 @@
         </w:rPr>
         <w:lastRenderedPageBreak/>
         <w:drawing>
-          <wp:inline distT="0" distB="0" distL="0" distR="0" wp14:anchorId="2BBA96C6" wp14:editId="74A98C4E">
-            <wp:extent cx="4136065" cy="3181078"/>
-            <wp:effectExtent l="0" t="0" r="4445" b="0"/>
-            <wp:docPr id="1474353195" name="Рисунок 1"/>
+          <wp:inline distT="0" distB="0" distL="0" distR="0" wp14:anchorId="60946013" wp14:editId="45ECFA92">
+            <wp:extent cx="3965825" cy="4455776"/>
+            <wp:effectExtent l="0" t="0" r="0" b="2540"/>
+            <wp:docPr id="1314057899" name="Рисунок 1"/>
             <wp:cNvGraphicFramePr>
               <a:graphicFrameLocks xmlns:a="http://schemas.openxmlformats.org/drawingml/2006/main" noChangeAspect="1"/>
             </wp:cNvGraphicFramePr>
@@ -2686,7 +2744,7 @@
               <a:graphicData uri="http://schemas.openxmlformats.org/drawingml/2006/picture">
                 <pic:pic xmlns:pic="http://schemas.openxmlformats.org/drawingml/2006/picture">
                   <pic:nvPicPr>
-                    <pic:cNvPr id="1474353195" name=""/>
+                    <pic:cNvPr id="1314057899" name=""/>
                     <pic:cNvPicPr/>
                   </pic:nvPicPr>
                   <pic:blipFill>
@@ -2698,7 +2756,7 @@
                   <pic:spPr>
                     <a:xfrm>
                       <a:off x="0" y="0"/>
-                      <a:ext cx="4165837" cy="3203976"/>
+                      <a:ext cx="4013846" cy="4509729"/>
                     </a:xfrm>
                     <a:prstGeom prst="rect">
                       <a:avLst/>
@@ -2839,6 +2897,7 @@
       <w:r>
         <w:rPr>
           <w:rFonts w:ascii="Times New Roman" w:hAnsi="Times New Roman" w:cs="Times New Roman"/>
+          <w:noProof/>
           <w:sz w:val="28"/>
           <w:szCs w:val="28"/>
         </w:rPr>
@@ -2912,6 +2971,7 @@
       <w:r>
         <w:rPr>
           <w:rFonts w:ascii="Times New Roman" w:hAnsi="Times New Roman" w:cs="Times New Roman"/>
+          <w:noProof/>
           <w:sz w:val="28"/>
           <w:szCs w:val="28"/>
         </w:rPr>
@@ -3085,6 +3145,7 @@
       <w:r>
         <w:rPr>
           <w:rFonts w:ascii="Times New Roman" w:hAnsi="Times New Roman" w:cs="Times New Roman"/>
+          <w:noProof/>
           <w:sz w:val="28"/>
           <w:szCs w:val="28"/>
         </w:rPr>
@@ -3166,6 +3227,7 @@
       <w:r>
         <w:rPr>
           <w:rFonts w:ascii="Times New Roman" w:hAnsi="Times New Roman" w:cs="Times New Roman"/>
+          <w:noProof/>
           <w:sz w:val="28"/>
           <w:szCs w:val="28"/>
         </w:rPr>
@@ -3260,6 +3322,7 @@
       <w:r>
         <w:rPr>
           <w:rFonts w:ascii="Times New Roman" w:hAnsi="Times New Roman" w:cs="Times New Roman"/>
+          <w:noProof/>
           <w:sz w:val="28"/>
           <w:szCs w:val="28"/>
         </w:rPr>

</xml_diff>